<commit_message>
Updates to Team Charter
Changed the format and content of the Team Charter as a test. Please
review.
</commit_message>
<xml_diff>
--- a/Team Charter.docx
+++ b/Team Charter.docx
@@ -5,152 +5,388 @@
     <w:p>
       <w:pPr>
         <w:pStyle w:val="Title"/>
-        <w:rPr>
-          <w:b/>
-          <w:bCs/>
-        </w:rPr>
-      </w:pPr>
-      <w:r>
-        <w:rPr>
-          <w:b/>
-          <w:bCs/>
-        </w:rPr>
-        <w:t xml:space="preserve">I Got It To Work, </w:t>
-      </w:r>
-    </w:p>
-    <w:p>
-      <w:pPr>
-        <w:pStyle w:val="Title"/>
-        <w:rPr>
-          <w:b/>
-          <w:bCs/>
-        </w:rPr>
-      </w:pPr>
-      <w:r>
-        <w:rPr>
-          <w:b/>
-          <w:bCs/>
-        </w:rPr>
-        <w:t>Just Don’t Ask Me To Explain It…</w:t>
-      </w:r>
-    </w:p>
-    <w:p>
-      <w:pPr>
-        <w:pStyle w:val="Title"/>
-        <w:rPr>
-          <w:sz w:val="48"/>
-          <w:szCs w:val="48"/>
-        </w:rPr>
-      </w:pPr>
-      <w:r>
-        <w:rPr>
-          <w:sz w:val="48"/>
-          <w:szCs w:val="48"/>
+        <w:jc w:val="center"/>
+        <w:rPr>
+          <w:rFonts w:ascii="Times New Roman" w:hAnsi="Times New Roman" w:cs="Times New Roman"/>
+          <w:sz w:val="28"/>
+          <w:szCs w:val="28"/>
+        </w:rPr>
+      </w:pPr>
+      <w:r>
+        <w:rPr>
+          <w:rFonts w:ascii="Times New Roman" w:hAnsi="Times New Roman" w:cs="Times New Roman"/>
+          <w:sz w:val="28"/>
+          <w:szCs w:val="28"/>
         </w:rPr>
         <w:t>Team Charter</w:t>
       </w:r>
-      <w:bookmarkStart w:id="0" w:name="_GoBack"/>
-      <w:bookmarkEnd w:id="0"/>
     </w:p>
     <w:p>
       <w:pPr>
         <w:pStyle w:val="Heading1"/>
-      </w:pPr>
-      <w:r>
+        <w:jc w:val="center"/>
+        <w:rPr>
+          <w:rFonts w:ascii="Times New Roman" w:hAnsi="Times New Roman" w:cs="Times New Roman"/>
+          <w:color w:val="auto"/>
+          <w:sz w:val="24"/>
+          <w:szCs w:val="24"/>
+        </w:rPr>
+      </w:pPr>
+      <w:r>
+        <w:rPr>
+          <w:rFonts w:ascii="Times New Roman" w:hAnsi="Times New Roman" w:cs="Times New Roman"/>
+          <w:color w:val="auto"/>
+          <w:sz w:val="24"/>
+          <w:szCs w:val="24"/>
+        </w:rPr>
         <w:t>Team Purpose</w:t>
       </w:r>
     </w:p>
     <w:p>
       <w:r>
-        <w:t>This team has come together to deliver, over the course of one semester, a modified Clue game using sound software engineering principles and processes.</w:t>
+        <w:t>This team has come together to</w:t>
+      </w:r>
+      <w:r>
+        <w:t xml:space="preserve"> </w:t>
+      </w:r>
+      <w:r>
+        <w:t xml:space="preserve">deliver, over the course of one semester, a modified Clue game </w:t>
+      </w:r>
+      <w:r>
+        <w:t>as a means</w:t>
+      </w:r>
+      <w:r>
+        <w:t xml:space="preserve"> of practicing</w:t>
+      </w:r>
+      <w:r>
+        <w:t xml:space="preserve"> sound software engineering principles and processes.</w:t>
       </w:r>
     </w:p>
     <w:p>
       <w:pPr>
         <w:pStyle w:val="Heading1"/>
-      </w:pPr>
-      <w:r>
+        <w:jc w:val="center"/>
+        <w:rPr>
+          <w:rFonts w:ascii="Times New Roman" w:hAnsi="Times New Roman" w:cs="Times New Roman"/>
+          <w:color w:val="auto"/>
+          <w:sz w:val="24"/>
+          <w:szCs w:val="24"/>
+        </w:rPr>
+      </w:pPr>
+      <w:r>
+        <w:rPr>
+          <w:rFonts w:ascii="Times New Roman" w:hAnsi="Times New Roman" w:cs="Times New Roman"/>
+          <w:color w:val="auto"/>
+          <w:sz w:val="24"/>
+          <w:szCs w:val="24"/>
+        </w:rPr>
         <w:t>Team Members</w:t>
       </w:r>
     </w:p>
     <w:p>
       <w:pPr>
         <w:pStyle w:val="Heading2"/>
-      </w:pPr>
-      <w:r>
+        <w:rPr>
+          <w:rFonts w:ascii="Times New Roman" w:hAnsi="Times New Roman" w:cs="Times New Roman"/>
+          <w:color w:val="auto"/>
+          <w:sz w:val="24"/>
+          <w:szCs w:val="24"/>
+        </w:rPr>
+      </w:pPr>
+      <w:r>
+        <w:rPr>
+          <w:rFonts w:ascii="Times New Roman" w:hAnsi="Times New Roman" w:cs="Times New Roman"/>
+          <w:color w:val="auto"/>
+          <w:sz w:val="24"/>
+          <w:szCs w:val="24"/>
+        </w:rPr>
         <w:t>Trey Hoffman</w:t>
       </w:r>
     </w:p>
+    <w:p/>
     <w:p>
       <w:pPr>
         <w:pStyle w:val="Heading2"/>
-      </w:pPr>
-      <w:r>
+        <w:rPr>
+          <w:rFonts w:ascii="Times New Roman" w:hAnsi="Times New Roman" w:cs="Times New Roman"/>
+          <w:color w:val="auto"/>
+          <w:sz w:val="24"/>
+          <w:szCs w:val="24"/>
+        </w:rPr>
+      </w:pPr>
+      <w:r>
+        <w:rPr>
+          <w:rFonts w:ascii="Times New Roman" w:hAnsi="Times New Roman" w:cs="Times New Roman"/>
+          <w:color w:val="auto"/>
+          <w:sz w:val="24"/>
+          <w:szCs w:val="24"/>
+        </w:rPr>
         <w:t>Joel Huddleston</w:t>
       </w:r>
     </w:p>
+    <w:p/>
     <w:p>
       <w:pPr>
         <w:pStyle w:val="Heading2"/>
-      </w:pPr>
-      <w:r>
+        <w:rPr>
+          <w:rFonts w:ascii="Times New Roman" w:hAnsi="Times New Roman" w:cs="Times New Roman"/>
+          <w:color w:val="auto"/>
+          <w:sz w:val="24"/>
+          <w:szCs w:val="24"/>
+        </w:rPr>
+      </w:pPr>
+      <w:r>
+        <w:rPr>
+          <w:rFonts w:ascii="Times New Roman" w:hAnsi="Times New Roman" w:cs="Times New Roman"/>
+          <w:color w:val="auto"/>
+          <w:sz w:val="24"/>
+          <w:szCs w:val="24"/>
+        </w:rPr>
         <w:t>Andrew Johnson</w:t>
       </w:r>
-    </w:p>
+      <w:r>
+        <w:rPr>
+          <w:rFonts w:ascii="Times New Roman" w:hAnsi="Times New Roman" w:cs="Times New Roman"/>
+          <w:color w:val="auto"/>
+          <w:sz w:val="24"/>
+          <w:szCs w:val="24"/>
+        </w:rPr>
+        <w:t xml:space="preserve"> is a </w:t>
+      </w:r>
+      <w:r>
+        <w:rPr>
+          <w:rFonts w:ascii="Times New Roman" w:hAnsi="Times New Roman" w:cs="Times New Roman"/>
+          <w:color w:val="auto"/>
+          <w:sz w:val="24"/>
+          <w:szCs w:val="24"/>
+        </w:rPr>
+        <w:t xml:space="preserve">freelance </w:t>
+      </w:r>
+      <w:r>
+        <w:rPr>
+          <w:rFonts w:ascii="Times New Roman" w:hAnsi="Times New Roman" w:cs="Times New Roman"/>
+          <w:color w:val="auto"/>
+          <w:sz w:val="24"/>
+          <w:szCs w:val="24"/>
+        </w:rPr>
+        <w:t xml:space="preserve">executive </w:t>
+      </w:r>
+      <w:r>
+        <w:rPr>
+          <w:rFonts w:ascii="Times New Roman" w:hAnsi="Times New Roman" w:cs="Times New Roman"/>
+          <w:color w:val="auto"/>
+          <w:sz w:val="24"/>
+          <w:szCs w:val="24"/>
+        </w:rPr>
+        <w:t xml:space="preserve">communications consultant </w:t>
+      </w:r>
+      <w:r>
+        <w:rPr>
+          <w:rFonts w:ascii="Times New Roman" w:hAnsi="Times New Roman" w:cs="Times New Roman"/>
+          <w:color w:val="auto"/>
+          <w:sz w:val="24"/>
+          <w:szCs w:val="24"/>
+        </w:rPr>
+        <w:t xml:space="preserve">working in Suwon, South Korea. </w:t>
+      </w:r>
+      <w:r>
+        <w:rPr>
+          <w:rFonts w:ascii="Times New Roman" w:hAnsi="Times New Roman" w:cs="Times New Roman"/>
+          <w:color w:val="auto"/>
+          <w:sz w:val="24"/>
+          <w:szCs w:val="24"/>
+        </w:rPr>
+        <w:t>He has a</w:t>
+      </w:r>
+      <w:r>
+        <w:rPr>
+          <w:rFonts w:ascii="Times New Roman" w:hAnsi="Times New Roman" w:cs="Times New Roman"/>
+          <w:color w:val="auto"/>
+          <w:sz w:val="24"/>
+          <w:szCs w:val="24"/>
+        </w:rPr>
+        <w:t xml:space="preserve"> background </w:t>
+      </w:r>
+      <w:r>
+        <w:rPr>
+          <w:rFonts w:ascii="Times New Roman" w:hAnsi="Times New Roman" w:cs="Times New Roman"/>
+          <w:color w:val="auto"/>
+          <w:sz w:val="24"/>
+          <w:szCs w:val="24"/>
+        </w:rPr>
+        <w:t>as a</w:t>
+      </w:r>
+      <w:r>
+        <w:rPr>
+          <w:rFonts w:ascii="Times New Roman" w:hAnsi="Times New Roman" w:cs="Times New Roman"/>
+          <w:color w:val="auto"/>
+          <w:sz w:val="24"/>
+          <w:szCs w:val="24"/>
+        </w:rPr>
+        <w:t xml:space="preserve"> military intelligence </w:t>
+      </w:r>
+      <w:r>
+        <w:rPr>
+          <w:rFonts w:ascii="Times New Roman" w:hAnsi="Times New Roman" w:cs="Times New Roman"/>
+          <w:color w:val="auto"/>
+          <w:sz w:val="24"/>
+          <w:szCs w:val="24"/>
+        </w:rPr>
+        <w:t xml:space="preserve">officer in Korea </w:t>
+      </w:r>
+      <w:r>
+        <w:rPr>
+          <w:rFonts w:ascii="Times New Roman" w:hAnsi="Times New Roman" w:cs="Times New Roman"/>
+          <w:color w:val="auto"/>
+          <w:sz w:val="24"/>
+          <w:szCs w:val="24"/>
+        </w:rPr>
+        <w:t>and he enjoys studying languages.</w:t>
+      </w:r>
+    </w:p>
+    <w:p/>
     <w:p>
       <w:pPr>
         <w:pStyle w:val="Heading2"/>
-      </w:pPr>
-      <w:r>
-        <w:t>Kira Ullman</w:t>
-      </w:r>
-    </w:p>
-    <w:p>
-      <w:r>
-        <w:rPr>
+        <w:rPr>
+          <w:rFonts w:ascii="Times New Roman" w:hAnsi="Times New Roman" w:cs="Times New Roman"/>
+          <w:color w:val="auto"/>
+          <w:sz w:val="24"/>
+          <w:szCs w:val="24"/>
+        </w:rPr>
+      </w:pPr>
+      <w:r>
+        <w:rPr>
+          <w:rFonts w:ascii="Times New Roman" w:hAnsi="Times New Roman" w:cs="Times New Roman"/>
+          <w:color w:val="auto"/>
+          <w:sz w:val="24"/>
+          <w:szCs w:val="24"/>
+        </w:rPr>
+        <w:t>Kira Ullma</w:t>
+      </w:r>
+      <w:r>
+        <w:rPr>
+          <w:rFonts w:ascii="Times New Roman" w:hAnsi="Times New Roman" w:cs="Times New Roman"/>
+          <w:color w:val="auto"/>
+          <w:sz w:val="24"/>
+          <w:szCs w:val="24"/>
+        </w:rPr>
+        <w:t xml:space="preserve">n </w:t>
+      </w:r>
+      <w:r>
+        <w:rPr>
+          <w:rFonts w:ascii="Times New Roman" w:hAnsi="Times New Roman" w:cs="Times New Roman"/>
+          <w:color w:val="auto"/>
+          <w:sz w:val="24"/>
+          <w:szCs w:val="24"/>
           <w:shd w:val="clear" w:color="auto" w:fill="FFFFFF"/>
         </w:rPr>
-        <w:t>Kira is a U.S. Department of State employee living and working in Bangkok, Thailand. Her background is math/CS, and her passion is cryptography.</w:t>
+        <w:t>is a U.S. Department of State employee living and working in Bangkok, Thailand. Her background is math/CS, and her passion is cryptography.</w:t>
       </w:r>
     </w:p>
     <w:p/>
     <w:p>
       <w:pPr>
         <w:pStyle w:val="Heading2"/>
-      </w:pPr>
-      <w:r>
+        <w:rPr>
+          <w:rFonts w:ascii="Times New Roman" w:hAnsi="Times New Roman" w:cs="Times New Roman"/>
+          <w:color w:val="auto"/>
+          <w:sz w:val="24"/>
+          <w:szCs w:val="24"/>
+        </w:rPr>
+      </w:pPr>
+      <w:r>
+        <w:rPr>
+          <w:rFonts w:ascii="Times New Roman" w:hAnsi="Times New Roman" w:cs="Times New Roman"/>
+          <w:color w:val="auto"/>
+          <w:sz w:val="24"/>
+          <w:szCs w:val="24"/>
+        </w:rPr>
         <w:t>Sean Walsh</w:t>
       </w:r>
-    </w:p>
-    <w:p>
-      <w:r>
-        <w:t>Sean works for the U.S. Department of the Navy in Dahlgren, VA as a Computer Scientist. He has a B.S. in Technology Management from Penn State and a B.S. in Computer Science from University of Mary Washington</w:t>
-      </w:r>
-      <w:r>
-        <w:t xml:space="preserve"> and currently enrolled with the Naval War College. He enjoys watching the various Philadelphia sports, playing soccer, and working in his woodworking shop.</w:t>
+      <w:r>
+        <w:rPr>
+          <w:rFonts w:ascii="Times New Roman" w:hAnsi="Times New Roman" w:cs="Times New Roman"/>
+          <w:color w:val="auto"/>
+          <w:sz w:val="24"/>
+          <w:szCs w:val="24"/>
+        </w:rPr>
+        <w:t xml:space="preserve"> </w:t>
+      </w:r>
+      <w:r>
+        <w:rPr>
+          <w:rFonts w:ascii="Times New Roman" w:hAnsi="Times New Roman" w:cs="Times New Roman"/>
+          <w:color w:val="auto"/>
+          <w:sz w:val="24"/>
+          <w:szCs w:val="24"/>
+        </w:rPr>
+        <w:t xml:space="preserve">works for the U.S. Department of the Navy in Dahlgren, VA as a Computer Scientist. He has a </w:t>
+      </w:r>
+      <w:r>
+        <w:rPr>
+          <w:rFonts w:ascii="Times New Roman" w:hAnsi="Times New Roman" w:cs="Times New Roman"/>
+          <w:color w:val="auto"/>
+          <w:sz w:val="24"/>
+          <w:szCs w:val="24"/>
+        </w:rPr>
+        <w:t xml:space="preserve">background in computer science and technology management and </w:t>
+      </w:r>
+      <w:r>
+        <w:rPr>
+          <w:rFonts w:ascii="Times New Roman" w:hAnsi="Times New Roman" w:cs="Times New Roman"/>
+          <w:color w:val="auto"/>
+          <w:sz w:val="24"/>
+          <w:szCs w:val="24"/>
+        </w:rPr>
+        <w:t>enjoys watching the various Philadelphia sports, playing soccer, and working in his woodworking shop.</w:t>
       </w:r>
     </w:p>
     <w:p>
       <w:pPr>
         <w:pStyle w:val="Heading1"/>
-      </w:pPr>
-      <w:r>
-        <w:t>Team Jobs</w:t>
+        <w:jc w:val="center"/>
+        <w:rPr>
+          <w:rFonts w:ascii="Times New Roman" w:hAnsi="Times New Roman" w:cs="Times New Roman"/>
+          <w:color w:val="auto"/>
+          <w:sz w:val="24"/>
+          <w:szCs w:val="24"/>
+        </w:rPr>
+      </w:pPr>
+      <w:r>
+        <w:rPr>
+          <w:rFonts w:ascii="Times New Roman" w:hAnsi="Times New Roman" w:cs="Times New Roman"/>
+          <w:color w:val="auto"/>
+          <w:sz w:val="24"/>
+          <w:szCs w:val="24"/>
+        </w:rPr>
+        <w:t>Member Roles</w:t>
       </w:r>
     </w:p>
     <w:p>
       <w:pPr>
         <w:pStyle w:val="Heading2"/>
         <w:rPr>
-          <w:color w:val="000000" w:themeColor="text1"/>
-        </w:rPr>
-      </w:pPr>
-      <w:r>
+          <w:rFonts w:ascii="Times New Roman" w:hAnsi="Times New Roman" w:cs="Times New Roman"/>
+          <w:color w:val="auto"/>
+          <w:sz w:val="24"/>
+          <w:szCs w:val="24"/>
+        </w:rPr>
+      </w:pPr>
+      <w:r>
+        <w:rPr>
+          <w:rFonts w:ascii="Times New Roman" w:hAnsi="Times New Roman" w:cs="Times New Roman"/>
+          <w:color w:val="auto"/>
+          <w:sz w:val="24"/>
+          <w:szCs w:val="24"/>
+        </w:rPr>
         <w:t xml:space="preserve">Project Manager – </w:t>
       </w:r>
       <w:r>
         <w:rPr>
-          <w:color w:val="000000" w:themeColor="text1"/>
+          <w:rFonts w:ascii="Times New Roman" w:hAnsi="Times New Roman" w:cs="Times New Roman"/>
+          <w:color w:val="auto"/>
+          <w:sz w:val="24"/>
+          <w:szCs w:val="24"/>
         </w:rPr>
         <w:t>Sean Walsh (?)</w:t>
       </w:r>
@@ -159,52 +395,103 @@
       <w:pPr>
         <w:pStyle w:val="Heading2"/>
         <w:rPr>
-          <w:color w:val="000000" w:themeColor="text1"/>
-        </w:rPr>
-      </w:pPr>
-      <w:r>
+          <w:rFonts w:ascii="Times New Roman" w:hAnsi="Times New Roman" w:cs="Times New Roman"/>
+          <w:color w:val="auto"/>
+          <w:sz w:val="24"/>
+          <w:szCs w:val="24"/>
+        </w:rPr>
+      </w:pPr>
+      <w:r>
+        <w:rPr>
+          <w:rFonts w:ascii="Times New Roman" w:hAnsi="Times New Roman" w:cs="Times New Roman"/>
+          <w:color w:val="auto"/>
+          <w:sz w:val="24"/>
+          <w:szCs w:val="24"/>
+        </w:rPr>
         <w:t>Lead Architect –</w:t>
       </w:r>
       <w:r>
+        <w:rPr>
+          <w:rFonts w:ascii="Times New Roman" w:hAnsi="Times New Roman" w:cs="Times New Roman"/>
+          <w:color w:val="auto"/>
+          <w:sz w:val="24"/>
+          <w:szCs w:val="24"/>
+        </w:rPr>
         <w:t xml:space="preserve"> </w:t>
       </w:r>
+      <w:r>
+        <w:rPr>
+          <w:rFonts w:ascii="Times New Roman" w:hAnsi="Times New Roman" w:cs="Times New Roman"/>
+          <w:color w:val="auto"/>
+          <w:sz w:val="24"/>
+          <w:szCs w:val="24"/>
+        </w:rPr>
+        <w:t>Joel Huddleston (?)</w:t>
+      </w:r>
     </w:p>
     <w:p>
       <w:pPr>
         <w:pStyle w:val="Heading2"/>
         <w:rPr>
-          <w:color w:val="000000" w:themeColor="text1"/>
-        </w:rPr>
-      </w:pPr>
-      <w:r>
+          <w:rFonts w:ascii="Times New Roman" w:hAnsi="Times New Roman" w:cs="Times New Roman"/>
+          <w:color w:val="auto"/>
+          <w:sz w:val="24"/>
+          <w:szCs w:val="24"/>
+        </w:rPr>
+      </w:pPr>
+      <w:r>
+        <w:rPr>
+          <w:rFonts w:ascii="Times New Roman" w:hAnsi="Times New Roman" w:cs="Times New Roman"/>
+          <w:color w:val="auto"/>
+          <w:sz w:val="24"/>
+          <w:szCs w:val="24"/>
+        </w:rPr>
         <w:t>Lead Programmer –</w:t>
       </w:r>
       <w:r>
+        <w:rPr>
+          <w:rFonts w:ascii="Times New Roman" w:hAnsi="Times New Roman" w:cs="Times New Roman"/>
+          <w:color w:val="auto"/>
+          <w:sz w:val="24"/>
+          <w:szCs w:val="24"/>
+        </w:rPr>
         <w:t xml:space="preserve"> </w:t>
       </w:r>
       <w:r>
         <w:rPr>
-          <w:color w:val="000000" w:themeColor="text1"/>
-        </w:rPr>
-        <w:t>Sean Walsh (?)</w:t>
+          <w:rFonts w:ascii="Times New Roman" w:hAnsi="Times New Roman" w:cs="Times New Roman"/>
+          <w:color w:val="auto"/>
+          <w:sz w:val="24"/>
+          <w:szCs w:val="24"/>
+        </w:rPr>
+        <w:t>Andrew Johnson (?)</w:t>
       </w:r>
     </w:p>
     <w:p>
       <w:pPr>
         <w:pStyle w:val="Heading2"/>
-      </w:pPr>
-      <w:r>
-        <w:t xml:space="preserve">Lead Tester – </w:t>
-      </w:r>
-      <w:r>
-        <w:rPr>
-          <w:color w:val="000000" w:themeColor="text1"/>
-        </w:rPr>
-        <w:t>Kira Ullman</w:t>
-      </w:r>
-      <w:r>
-        <w:rPr>
-          <w:color w:val="000000" w:themeColor="text1"/>
+        <w:rPr>
+          <w:rFonts w:ascii="Times New Roman" w:hAnsi="Times New Roman" w:cs="Times New Roman"/>
+          <w:color w:val="auto"/>
+          <w:sz w:val="24"/>
+          <w:szCs w:val="24"/>
+        </w:rPr>
+      </w:pPr>
+      <w:r>
+        <w:rPr>
+          <w:rFonts w:ascii="Times New Roman" w:hAnsi="Times New Roman" w:cs="Times New Roman"/>
+          <w:color w:val="auto"/>
+          <w:sz w:val="24"/>
+          <w:szCs w:val="24"/>
+        </w:rPr>
+        <w:t>Lead Tester – Kira Ullman</w:t>
+      </w:r>
+      <w:r>
+        <w:rPr>
+          <w:rFonts w:ascii="Times New Roman" w:hAnsi="Times New Roman" w:cs="Times New Roman"/>
+          <w:color w:val="auto"/>
+          <w:sz w:val="24"/>
+          <w:szCs w:val="24"/>
         </w:rPr>
         <w:t xml:space="preserve"> (?)</w:t>
       </w:r>
@@ -213,31 +500,82 @@
       <w:pPr>
         <w:pStyle w:val="Heading2"/>
         <w:rPr>
-          <w:color w:val="000000" w:themeColor="text1"/>
-        </w:rPr>
-      </w:pPr>
-      <w:r>
+          <w:rFonts w:ascii="Times New Roman" w:hAnsi="Times New Roman" w:cs="Times New Roman"/>
+          <w:color w:val="auto"/>
+          <w:sz w:val="24"/>
+          <w:szCs w:val="24"/>
+        </w:rPr>
+      </w:pPr>
+      <w:r>
+        <w:rPr>
+          <w:rFonts w:ascii="Times New Roman" w:hAnsi="Times New Roman" w:cs="Times New Roman"/>
+          <w:color w:val="auto"/>
+          <w:sz w:val="24"/>
+          <w:szCs w:val="24"/>
+        </w:rPr>
         <w:t>Lead S</w:t>
       </w:r>
       <w:r>
+        <w:rPr>
+          <w:rFonts w:ascii="Times New Roman" w:hAnsi="Times New Roman" w:cs="Times New Roman"/>
+          <w:color w:val="auto"/>
+          <w:sz w:val="24"/>
+          <w:szCs w:val="24"/>
+        </w:rPr>
         <w:t xml:space="preserve">oftware </w:t>
       </w:r>
       <w:r>
+        <w:rPr>
+          <w:rFonts w:ascii="Times New Roman" w:hAnsi="Times New Roman" w:cs="Times New Roman"/>
+          <w:color w:val="auto"/>
+          <w:sz w:val="24"/>
+          <w:szCs w:val="24"/>
+        </w:rPr>
         <w:t>Q</w:t>
       </w:r>
       <w:r>
+        <w:rPr>
+          <w:rFonts w:ascii="Times New Roman" w:hAnsi="Times New Roman" w:cs="Times New Roman"/>
+          <w:color w:val="auto"/>
+          <w:sz w:val="24"/>
+          <w:szCs w:val="24"/>
+        </w:rPr>
         <w:t xml:space="preserve">uality </w:t>
       </w:r>
       <w:r>
+        <w:rPr>
+          <w:rFonts w:ascii="Times New Roman" w:hAnsi="Times New Roman" w:cs="Times New Roman"/>
+          <w:color w:val="auto"/>
+          <w:sz w:val="24"/>
+          <w:szCs w:val="24"/>
+        </w:rPr>
         <w:t>A</w:t>
       </w:r>
       <w:r>
+        <w:rPr>
+          <w:rFonts w:ascii="Times New Roman" w:hAnsi="Times New Roman" w:cs="Times New Roman"/>
+          <w:color w:val="auto"/>
+          <w:sz w:val="24"/>
+          <w:szCs w:val="24"/>
+        </w:rPr>
         <w:t>ssurance</w:t>
       </w:r>
       <w:r>
+        <w:rPr>
+          <w:rFonts w:ascii="Times New Roman" w:hAnsi="Times New Roman" w:cs="Times New Roman"/>
+          <w:color w:val="auto"/>
+          <w:sz w:val="24"/>
+          <w:szCs w:val="24"/>
+        </w:rPr>
         <w:t xml:space="preserve"> Engineer –</w:t>
       </w:r>
       <w:r>
+        <w:rPr>
+          <w:rFonts w:ascii="Times New Roman" w:hAnsi="Times New Roman" w:cs="Times New Roman"/>
+          <w:color w:val="auto"/>
+          <w:sz w:val="24"/>
+          <w:szCs w:val="24"/>
+        </w:rPr>
         <w:t xml:space="preserve"> </w:t>
       </w:r>
     </w:p>
@@ -245,89 +583,115 @@
       <w:pPr>
         <w:pStyle w:val="Heading2"/>
         <w:rPr>
-          <w:color w:val="000000" w:themeColor="text1"/>
-        </w:rPr>
-      </w:pPr>
-      <w:r>
+          <w:rFonts w:ascii="Times New Roman" w:hAnsi="Times New Roman" w:cs="Times New Roman"/>
+          <w:color w:val="auto"/>
+          <w:sz w:val="24"/>
+          <w:szCs w:val="24"/>
+        </w:rPr>
+      </w:pPr>
+      <w:r>
+        <w:rPr>
+          <w:rFonts w:ascii="Times New Roman" w:hAnsi="Times New Roman" w:cs="Times New Roman"/>
+          <w:color w:val="auto"/>
+          <w:sz w:val="24"/>
+          <w:szCs w:val="24"/>
+        </w:rPr>
         <w:t>Lead C</w:t>
       </w:r>
       <w:r>
+        <w:rPr>
+          <w:rFonts w:ascii="Times New Roman" w:hAnsi="Times New Roman" w:cs="Times New Roman"/>
+          <w:color w:val="auto"/>
+          <w:sz w:val="24"/>
+          <w:szCs w:val="24"/>
+        </w:rPr>
         <w:t xml:space="preserve">onfiguration </w:t>
       </w:r>
       <w:r>
+        <w:rPr>
+          <w:rFonts w:ascii="Times New Roman" w:hAnsi="Times New Roman" w:cs="Times New Roman"/>
+          <w:color w:val="auto"/>
+          <w:sz w:val="24"/>
+          <w:szCs w:val="24"/>
+        </w:rPr>
         <w:t>M</w:t>
       </w:r>
       <w:r>
+        <w:rPr>
+          <w:rFonts w:ascii="Times New Roman" w:hAnsi="Times New Roman" w:cs="Times New Roman"/>
+          <w:color w:val="auto"/>
+          <w:sz w:val="24"/>
+          <w:szCs w:val="24"/>
+        </w:rPr>
         <w:t>anagement</w:t>
       </w:r>
       <w:r>
+        <w:rPr>
+          <w:rFonts w:ascii="Times New Roman" w:hAnsi="Times New Roman" w:cs="Times New Roman"/>
+          <w:color w:val="auto"/>
+          <w:sz w:val="24"/>
+          <w:szCs w:val="24"/>
+        </w:rPr>
         <w:t xml:space="preserve"> Engineer –</w:t>
       </w:r>
       <w:r>
+        <w:rPr>
+          <w:rFonts w:ascii="Times New Roman" w:hAnsi="Times New Roman" w:cs="Times New Roman"/>
+          <w:color w:val="auto"/>
+          <w:sz w:val="24"/>
+          <w:szCs w:val="24"/>
+        </w:rPr>
+        <w:t xml:space="preserve"> Sean Walsh (?)</w:t>
+      </w:r>
+    </w:p>
+    <w:p>
+      <w:pPr>
+        <w:pStyle w:val="Heading1"/>
+        <w:jc w:val="center"/>
+        <w:rPr>
+          <w:rFonts w:ascii="Times New Roman" w:hAnsi="Times New Roman" w:cs="Times New Roman"/>
+          <w:color w:val="auto"/>
+          <w:sz w:val="24"/>
+          <w:szCs w:val="24"/>
+        </w:rPr>
+      </w:pPr>
+      <w:r>
+        <w:rPr>
+          <w:rFonts w:ascii="Times New Roman" w:hAnsi="Times New Roman" w:cs="Times New Roman"/>
+          <w:color w:val="auto"/>
+          <w:sz w:val="24"/>
+          <w:szCs w:val="24"/>
+        </w:rPr>
+        <w:t>Decision-Making</w:t>
+      </w:r>
+    </w:p>
+    <w:p>
+      <w:r>
+        <w:t>T</w:t>
+      </w:r>
+      <w:r>
+        <w:t xml:space="preserve">eam decisions </w:t>
+      </w:r>
+      <w:r>
+        <w:t xml:space="preserve">about project direction </w:t>
+      </w:r>
+      <w:r>
+        <w:t>will be mad</w:t>
+      </w:r>
+      <w:r>
+        <w:t>e</w:t>
+      </w:r>
+      <w:r>
         <w:t xml:space="preserve"> </w:t>
       </w:r>
       <w:r>
-        <w:rPr>
-          <w:color w:val="000000" w:themeColor="text1"/>
-        </w:rPr>
-        <w:t>Sean Walsh (?)</w:t>
-      </w:r>
-    </w:p>
-    <w:p>
-      <w:pPr>
-        <w:pStyle w:val="Heading1"/>
-      </w:pPr>
-      <w:r>
-        <w:t>Decision-Making</w:t>
-      </w:r>
-    </w:p>
-    <w:p>
-      <w:r>
-        <w:t>All team decisions will be mad unanimously by those present, which will include a minimum of two people.</w:t>
-      </w:r>
-    </w:p>
-    <w:p>
-      <w:pPr>
-        <w:pStyle w:val="Heading1"/>
-      </w:pPr>
-      <w:r>
-        <w:t>Conflict Resolution</w:t>
-      </w:r>
-    </w:p>
-    <w:p>
-      <w:r>
-        <w:t>This team will have a weekly meeting at which members can air any grievances and raise any conflicts. Should a member feel uncomfortable speaking to the group, they may approach another member or course instructors.</w:t>
-      </w:r>
-    </w:p>
-    <w:p>
-      <w:pPr>
-        <w:pStyle w:val="Heading1"/>
-      </w:pPr>
-      <w:r>
-        <w:lastRenderedPageBreak/>
-        <w:t>Desired End Result</w:t>
-      </w:r>
-    </w:p>
-    <w:p>
-      <w:r>
-        <w:t xml:space="preserve">The desired result of this team will be the successful completion of the Johns Hopkins University </w:t>
-      </w:r>
-      <w:r>
-        <w:t xml:space="preserve">course; Foundations of Software Engineering – EN 605.601.83. </w:t>
-      </w:r>
-    </w:p>
-    <w:p/>
-    <w:p>
-      <w:r>
-        <w:t xml:space="preserve">Additionally, this team will produce and a simplified playable version of the classic board game “Clue”. </w:t>
-      </w:r>
-    </w:p>
-    <w:p>
-      <w:pPr>
-        <w:pStyle w:val="Heading1"/>
-      </w:pPr>
-      <w:r>
-        <w:t>Deliverables</w:t>
+        <w:t>by a majority vote</w:t>
+      </w:r>
+      <w:r>
+        <w:t xml:space="preserve"> by those </w:t>
+      </w:r>
+      <w:r>
+        <w:t>in quorum. Quorum can be held in the following ways:</w:t>
       </w:r>
     </w:p>
     <w:p>
@@ -335,11 +699,23 @@
         <w:pStyle w:val="ListParagraph"/>
         <w:numPr>
           <w:ilvl w:val="0"/>
-          <w:numId w:val="2"/>
+          <w:numId w:val="3"/>
         </w:numPr>
-      </w:pPr>
-      <w:r>
-        <w:t>Project Plan</w:t>
+        <w:rPr>
+          <w:rFonts w:ascii="Times New Roman" w:hAnsi="Times New Roman" w:cs="Times New Roman"/>
+        </w:rPr>
+      </w:pPr>
+      <w:r>
+        <w:rPr>
+          <w:rFonts w:ascii="Times New Roman" w:hAnsi="Times New Roman" w:cs="Times New Roman"/>
+        </w:rPr>
+        <w:t>Regularly Scheduled weekly meeting with at least two members in attendance</w:t>
+      </w:r>
+      <w:r>
+        <w:rPr>
+          <w:rFonts w:ascii="Times New Roman" w:hAnsi="Times New Roman" w:cs="Times New Roman"/>
+        </w:rPr>
+        <w:t xml:space="preserve"> if one is the PM OR with three members in attendance</w:t>
       </w:r>
     </w:p>
     <w:p>
@@ -347,87 +723,192 @@
         <w:pStyle w:val="ListParagraph"/>
         <w:numPr>
           <w:ilvl w:val="0"/>
-          <w:numId w:val="2"/>
+          <w:numId w:val="3"/>
         </w:numPr>
-      </w:pPr>
+        <w:rPr>
+          <w:rFonts w:ascii="Times New Roman" w:hAnsi="Times New Roman" w:cs="Times New Roman"/>
+        </w:rPr>
+      </w:pPr>
+      <w:r>
+        <w:rPr>
+          <w:rFonts w:ascii="Times New Roman" w:hAnsi="Times New Roman" w:cs="Times New Roman"/>
+        </w:rPr>
+        <w:t>Discussion post with at least three members supporting the decision only if the decision cannot wait until the next regularly scheduled meeting</w:t>
+      </w:r>
+    </w:p>
+    <w:p>
+      <w:pPr>
+        <w:pStyle w:val="Heading1"/>
+        <w:jc w:val="center"/>
+        <w:rPr>
+          <w:rFonts w:ascii="Times New Roman" w:hAnsi="Times New Roman" w:cs="Times New Roman"/>
+          <w:color w:val="auto"/>
+          <w:sz w:val="24"/>
+          <w:szCs w:val="24"/>
+        </w:rPr>
+      </w:pPr>
+      <w:r>
+        <w:rPr>
+          <w:rFonts w:ascii="Times New Roman" w:hAnsi="Times New Roman" w:cs="Times New Roman"/>
+          <w:color w:val="auto"/>
+          <w:sz w:val="24"/>
+          <w:szCs w:val="24"/>
+        </w:rPr>
+        <w:t>Conflict Resolution</w:t>
+      </w:r>
+    </w:p>
+    <w:p>
+      <w:r>
+        <w:t xml:space="preserve">Conflicts </w:t>
+      </w:r>
+      <w:r>
+        <w:t xml:space="preserve">should </w:t>
+      </w:r>
+      <w:r>
+        <w:t xml:space="preserve">normally </w:t>
+      </w:r>
+      <w:r>
+        <w:t>be resolved at the lowest level possible and only escalated if a resolution cannot be achieved. The order of escalation is first the parties involved, then the PM, then the group</w:t>
+      </w:r>
+      <w:r>
+        <w:t xml:space="preserve"> as a whole</w:t>
+      </w:r>
+      <w:r>
+        <w:t xml:space="preserve">, then the instructor. If a party to the conflict is not comfortable with one of the resolution steps because of the nature of the conflict, not merely due to convenience, the parties </w:t>
+      </w:r>
+      <w:r>
+        <w:t>should</w:t>
+      </w:r>
+      <w:r>
+        <w:t xml:space="preserve"> escalate to the next level.</w:t>
+      </w:r>
+    </w:p>
+    <w:p>
+      <w:pPr>
+        <w:pStyle w:val="Heading1"/>
+        <w:jc w:val="center"/>
+        <w:rPr>
+          <w:rFonts w:ascii="Times New Roman" w:hAnsi="Times New Roman" w:cs="Times New Roman"/>
+          <w:color w:val="auto"/>
+          <w:sz w:val="24"/>
+          <w:szCs w:val="24"/>
+        </w:rPr>
+      </w:pPr>
+      <w:r>
+        <w:rPr>
+          <w:rFonts w:ascii="Times New Roman" w:hAnsi="Times New Roman" w:cs="Times New Roman"/>
+          <w:color w:val="auto"/>
+          <w:sz w:val="24"/>
+          <w:szCs w:val="24"/>
+        </w:rPr>
+        <w:lastRenderedPageBreak/>
+        <w:t>Desired End Result</w:t>
+      </w:r>
+    </w:p>
+    <w:p>
+      <w:r>
+        <w:t xml:space="preserve">The desired result of this team will be </w:t>
+      </w:r>
+      <w:r>
+        <w:t xml:space="preserve">1) increased knowledge of, comfort with, and competence in sound </w:t>
+      </w:r>
+      <w:r>
+        <w:t>software engineering principles and processes</w:t>
+      </w:r>
+      <w:r>
+        <w:t xml:space="preserve">, 2) </w:t>
+      </w:r>
+      <w:r>
+        <w:t xml:space="preserve">the successful completion of the Johns Hopkins University </w:t>
+      </w:r>
+      <w:r>
+        <w:t>course; Foundations of Software Engineering – EN 605.601.83</w:t>
+      </w:r>
+      <w:r>
+        <w:t>, and 3)</w:t>
+      </w:r>
+      <w:r>
+        <w:t xml:space="preserve"> </w:t>
+      </w:r>
+      <w:r>
+        <w:t>successful production of</w:t>
+      </w:r>
+      <w:r>
+        <w:t xml:space="preserve"> a simplified playable version of the classic board game “Clue</w:t>
+      </w:r>
+      <w:r>
+        <w:t>”.</w:t>
+      </w:r>
+    </w:p>
+    <w:p>
+      <w:pPr>
+        <w:pStyle w:val="Heading1"/>
+        <w:jc w:val="center"/>
+        <w:rPr>
+          <w:rFonts w:ascii="Times New Roman" w:hAnsi="Times New Roman" w:cs="Times New Roman"/>
+          <w:color w:val="auto"/>
+          <w:sz w:val="24"/>
+          <w:szCs w:val="24"/>
+        </w:rPr>
+      </w:pPr>
+      <w:r>
+        <w:rPr>
+          <w:rFonts w:ascii="Times New Roman" w:hAnsi="Times New Roman" w:cs="Times New Roman"/>
+          <w:color w:val="auto"/>
+          <w:sz w:val="24"/>
+          <w:szCs w:val="24"/>
+        </w:rPr>
+        <w:t>Deliverables</w:t>
+      </w:r>
+    </w:p>
+    <w:p>
+      <w:r>
+        <w:t>Project Plan</w:t>
+      </w:r>
+    </w:p>
+    <w:p>
       <w:r>
         <w:t>Vision Document</w:t>
       </w:r>
     </w:p>
     <w:p>
-      <w:pPr>
-        <w:pStyle w:val="ListParagraph"/>
-        <w:numPr>
-          <w:ilvl w:val="0"/>
-          <w:numId w:val="2"/>
-        </w:numPr>
-      </w:pPr>
       <w:r>
         <w:t>Software Requirements Specification</w:t>
       </w:r>
     </w:p>
     <w:p>
-      <w:pPr>
-        <w:pStyle w:val="ListParagraph"/>
-        <w:numPr>
-          <w:ilvl w:val="0"/>
-          <w:numId w:val="2"/>
-        </w:numPr>
-      </w:pPr>
       <w:r>
         <w:t>Skeletal System demo</w:t>
       </w:r>
     </w:p>
     <w:p>
-      <w:pPr>
-        <w:pStyle w:val="ListParagraph"/>
-        <w:numPr>
-          <w:ilvl w:val="0"/>
-          <w:numId w:val="2"/>
-        </w:numPr>
-      </w:pPr>
-      <w:r>
-        <w:t>Software Design Document</w:t>
-      </w:r>
-    </w:p>
-    <w:p>
-      <w:pPr>
-        <w:pStyle w:val="ListParagraph"/>
-        <w:numPr>
-          <w:ilvl w:val="0"/>
-          <w:numId w:val="2"/>
-        </w:numPr>
-      </w:pPr>
+      <w:r>
+        <w:t>Software Design Docume</w:t>
+      </w:r>
+      <w:bookmarkStart w:id="0" w:name="_GoBack"/>
+      <w:bookmarkEnd w:id="0"/>
+      <w:r>
+        <w:t>nt</w:t>
+      </w:r>
+    </w:p>
+    <w:p>
       <w:r>
         <w:t>Minimal System demo</w:t>
       </w:r>
     </w:p>
     <w:p>
-      <w:pPr>
-        <w:pStyle w:val="ListParagraph"/>
-        <w:numPr>
-          <w:ilvl w:val="0"/>
-          <w:numId w:val="2"/>
-        </w:numPr>
-      </w:pPr>
       <w:r>
         <w:t>Target System demo</w:t>
       </w:r>
     </w:p>
     <w:p>
-      <w:pPr>
-        <w:pStyle w:val="ListParagraph"/>
-        <w:numPr>
-          <w:ilvl w:val="0"/>
-          <w:numId w:val="2"/>
-        </w:numPr>
-      </w:pPr>
       <w:r>
         <w:t>Finished Software Project – Clue-Less</w:t>
       </w:r>
     </w:p>
     <w:p/>
     <w:sectPr>
+      <w:headerReference w:type="default" r:id="rId7"/>
       <w:pgSz w:w="12240" w:h="15840"/>
       <w:pgMar w:top="1440" w:right="1440" w:bottom="1440" w:left="1440" w:header="720" w:footer="720" w:gutter="0"/>
       <w:cols w:space="720"/>
@@ -437,6 +918,109 @@
 </w:document>
 </file>
 
+<file path=word/endnotes.xml><?xml version="1.0" encoding="utf-8"?>
+<w:endnotes xmlns:wpc="http://schemas.microsoft.com/office/word/2010/wordprocessingCanvas" xmlns:cx="http://schemas.microsoft.com/office/drawing/2014/chartex" xmlns:cx1="http://schemas.microsoft.com/office/drawing/2015/9/8/chartex" xmlns:cx2="http://schemas.microsoft.com/office/drawing/2015/10/21/chartex" xmlns:cx3="http://schemas.microsoft.com/office/drawing/2016/5/9/chartex" xmlns:cx4="http://schemas.microsoft.com/office/drawing/2016/5/10/chartex" xmlns:cx5="http://schemas.microsoft.com/office/drawing/2016/5/11/chartex" xmlns:cx6="http://schemas.microsoft.com/office/drawing/2016/5/12/chartex" xmlns:cx7="http://schemas.microsoft.com/office/drawing/2016/5/13/chartex" xmlns:cx8="http://schemas.microsoft.com/office/drawing/2016/5/14/chartex" xmlns:mc="http://schemas.openxmlformats.org/markup-compatibility/2006" xmlns:aink="http://schemas.microsoft.com/office/drawing/2016/ink" xmlns:am3d="http://schemas.microsoft.com/office/drawing/2017/model3d" xmlns:o="urn:schemas-microsoft-com:office:office" xmlns:r="http://schemas.openxmlformats.org/officeDocument/2006/relationships" xmlns:m="http://schemas.openxmlformats.org/officeDocument/2006/math" xmlns:v="urn:schemas-microsoft-com:vml" xmlns:wp14="http://schemas.microsoft.com/office/word/2010/wordprocessingDrawing" xmlns:wp="http://schemas.openxmlformats.org/drawingml/2006/wordprocessingDrawing" xmlns:w10="urn:schemas-microsoft-com:office:word" xmlns:w="http://schemas.openxmlformats.org/wordprocessingml/2006/main" xmlns:w14="http://schemas.microsoft.com/office/word/2010/wordml" xmlns:w15="http://schemas.microsoft.com/office/word/2012/wordml" xmlns:w16cid="http://schemas.microsoft.com/office/word/2016/wordml/cid" xmlns:w16se="http://schemas.microsoft.com/office/word/2015/wordml/symex" xmlns:wpg="http://schemas.microsoft.com/office/word/2010/wordprocessingGroup" xmlns:wpi="http://schemas.microsoft.com/office/word/2010/wordprocessingInk" xmlns:wne="http://schemas.microsoft.com/office/word/2006/wordml" xmlns:wps="http://schemas.microsoft.com/office/word/2010/wordprocessingShape" mc:Ignorable="w14 w15 w16se w16cid wp14">
+  <w:endnote w:type="separator" w:id="-1">
+    <w:p>
+      <w:r>
+        <w:separator/>
+      </w:r>
+    </w:p>
+  </w:endnote>
+  <w:endnote w:type="continuationSeparator" w:id="0">
+    <w:p>
+      <w:r>
+        <w:continuationSeparator/>
+      </w:r>
+    </w:p>
+  </w:endnote>
+</w:endnotes>
+</file>
+
+<file path=word/footnotes.xml><?xml version="1.0" encoding="utf-8"?>
+<w:footnotes xmlns:wpc="http://schemas.microsoft.com/office/word/2010/wordprocessingCanvas" xmlns:cx="http://schemas.microsoft.com/office/drawing/2014/chartex" xmlns:cx1="http://schemas.microsoft.com/office/drawing/2015/9/8/chartex" xmlns:cx2="http://schemas.microsoft.com/office/drawing/2015/10/21/chartex" xmlns:cx3="http://schemas.microsoft.com/office/drawing/2016/5/9/chartex" xmlns:cx4="http://schemas.microsoft.com/office/drawing/2016/5/10/chartex" xmlns:cx5="http://schemas.microsoft.com/office/drawing/2016/5/11/chartex" xmlns:cx6="http://schemas.microsoft.com/office/drawing/2016/5/12/chartex" xmlns:cx7="http://schemas.microsoft.com/office/drawing/2016/5/13/chartex" xmlns:cx8="http://schemas.microsoft.com/office/drawing/2016/5/14/chartex" xmlns:mc="http://schemas.openxmlformats.org/markup-compatibility/2006" xmlns:aink="http://schemas.microsoft.com/office/drawing/2016/ink" xmlns:am3d="http://schemas.microsoft.com/office/drawing/2017/model3d" xmlns:o="urn:schemas-microsoft-com:office:office" xmlns:r="http://schemas.openxmlformats.org/officeDocument/2006/relationships" xmlns:m="http://schemas.openxmlformats.org/officeDocument/2006/math" xmlns:v="urn:schemas-microsoft-com:vml" xmlns:wp14="http://schemas.microsoft.com/office/word/2010/wordprocessingDrawing" xmlns:wp="http://schemas.openxmlformats.org/drawingml/2006/wordprocessingDrawing" xmlns:w10="urn:schemas-microsoft-com:office:word" xmlns:w="http://schemas.openxmlformats.org/wordprocessingml/2006/main" xmlns:w14="http://schemas.microsoft.com/office/word/2010/wordml" xmlns:w15="http://schemas.microsoft.com/office/word/2012/wordml" xmlns:w16cid="http://schemas.microsoft.com/office/word/2016/wordml/cid" xmlns:w16se="http://schemas.microsoft.com/office/word/2015/wordml/symex" xmlns:wpg="http://schemas.microsoft.com/office/word/2010/wordprocessingGroup" xmlns:wpi="http://schemas.microsoft.com/office/word/2010/wordprocessingInk" xmlns:wne="http://schemas.microsoft.com/office/word/2006/wordml" xmlns:wps="http://schemas.microsoft.com/office/word/2010/wordprocessingShape" mc:Ignorable="w14 w15 w16se w16cid wp14">
+  <w:footnote w:type="separator" w:id="-1">
+    <w:p>
+      <w:r>
+        <w:separator/>
+      </w:r>
+    </w:p>
+  </w:footnote>
+  <w:footnote w:type="continuationSeparator" w:id="0">
+    <w:p>
+      <w:r>
+        <w:continuationSeparator/>
+      </w:r>
+    </w:p>
+  </w:footnote>
+</w:footnotes>
+</file>
+
+<file path=word/header1.xml><?xml version="1.0" encoding="utf-8"?>
+<w:hdr xmlns:wpc="http://schemas.microsoft.com/office/word/2010/wordprocessingCanvas" xmlns:cx="http://schemas.microsoft.com/office/drawing/2014/chartex" xmlns:cx1="http://schemas.microsoft.com/office/drawing/2015/9/8/chartex" xmlns:cx2="http://schemas.microsoft.com/office/drawing/2015/10/21/chartex" xmlns:cx3="http://schemas.microsoft.com/office/drawing/2016/5/9/chartex" xmlns:cx4="http://schemas.microsoft.com/office/drawing/2016/5/10/chartex" xmlns:cx5="http://schemas.microsoft.com/office/drawing/2016/5/11/chartex" xmlns:cx6="http://schemas.microsoft.com/office/drawing/2016/5/12/chartex" xmlns:cx7="http://schemas.microsoft.com/office/drawing/2016/5/13/chartex" xmlns:cx8="http://schemas.microsoft.com/office/drawing/2016/5/14/chartex" xmlns:mc="http://schemas.openxmlformats.org/markup-compatibility/2006" xmlns:aink="http://schemas.microsoft.com/office/drawing/2016/ink" xmlns:am3d="http://schemas.microsoft.com/office/drawing/2017/model3d" xmlns:o="urn:schemas-microsoft-com:office:office" xmlns:r="http://schemas.openxmlformats.org/officeDocument/2006/relationships" xmlns:m="http://schemas.openxmlformats.org/officeDocument/2006/math" xmlns:v="urn:schemas-microsoft-com:vml" xmlns:wp14="http://schemas.microsoft.com/office/word/2010/wordprocessingDrawing" xmlns:wp="http://schemas.openxmlformats.org/drawingml/2006/wordprocessingDrawing" xmlns:w10="urn:schemas-microsoft-com:office:word" xmlns:w="http://schemas.openxmlformats.org/wordprocessingml/2006/main" xmlns:w14="http://schemas.microsoft.com/office/word/2010/wordml" xmlns:w15="http://schemas.microsoft.com/office/word/2012/wordml" xmlns:w16cid="http://schemas.microsoft.com/office/word/2016/wordml/cid" xmlns:w16se="http://schemas.microsoft.com/office/word/2015/wordml/symex" xmlns:wpg="http://schemas.microsoft.com/office/word/2010/wordprocessingGroup" xmlns:wpi="http://schemas.microsoft.com/office/word/2010/wordprocessingInk" xmlns:wne="http://schemas.microsoft.com/office/word/2006/wordml" xmlns:wps="http://schemas.microsoft.com/office/word/2010/wordprocessingShape" mc:Ignorable="w14 w15 w16se w16cid wp14">
+  <w:p>
+    <w:pPr>
+      <w:pStyle w:val="Title"/>
+      <w:jc w:val="center"/>
+      <w:rPr>
+        <w:rFonts w:ascii="Times New Roman" w:hAnsi="Times New Roman" w:cs="Times New Roman"/>
+        <w:i/>
+        <w:iCs/>
+        <w:sz w:val="24"/>
+        <w:szCs w:val="24"/>
+      </w:rPr>
+    </w:pPr>
+    <w:r>
+      <w:rPr>
+        <w:rFonts w:ascii="Times New Roman" w:hAnsi="Times New Roman" w:cs="Times New Roman"/>
+        <w:i/>
+        <w:iCs/>
+        <w:sz w:val="24"/>
+        <w:szCs w:val="24"/>
+      </w:rPr>
+      <w:t>“I Got It To Work</w:t>
+    </w:r>
+    <w:r>
+      <w:rPr>
+        <w:rFonts w:ascii="Times New Roman" w:hAnsi="Times New Roman" w:cs="Times New Roman"/>
+        <w:i/>
+        <w:iCs/>
+        <w:sz w:val="24"/>
+        <w:szCs w:val="24"/>
+      </w:rPr>
+      <w:t xml:space="preserve">! </w:t>
+    </w:r>
+    <w:proofErr w:type="gramStart"/>
+    <w:r>
+      <w:rPr>
+        <w:rFonts w:ascii="Times New Roman" w:hAnsi="Times New Roman" w:cs="Times New Roman"/>
+        <w:i/>
+        <w:iCs/>
+        <w:sz w:val="24"/>
+        <w:szCs w:val="24"/>
+      </w:rPr>
+      <w:t>Just</w:t>
+    </w:r>
+    <w:proofErr w:type="gramEnd"/>
+    <w:r>
+      <w:rPr>
+        <w:rFonts w:ascii="Times New Roman" w:hAnsi="Times New Roman" w:cs="Times New Roman"/>
+        <w:i/>
+        <w:iCs/>
+        <w:sz w:val="24"/>
+        <w:szCs w:val="24"/>
+      </w:rPr>
+      <w:t xml:space="preserve"> Don’t Ask Me To Explain It…”</w:t>
+    </w:r>
+  </w:p>
+  <w:p>
+    <w:pPr>
+      <w:pStyle w:val="Header"/>
+    </w:pPr>
+  </w:p>
+</w:hdr>
+</file>
+
 <file path=word/numbering.xml><?xml version="1.0" encoding="utf-8"?>
 <w:numbering xmlns:wpc="http://schemas.microsoft.com/office/word/2010/wordprocessingCanvas" xmlns:cx="http://schemas.microsoft.com/office/drawing/2014/chartex" xmlns:cx1="http://schemas.microsoft.com/office/drawing/2015/9/8/chartex" xmlns:cx2="http://schemas.microsoft.com/office/drawing/2015/10/21/chartex" xmlns:cx3="http://schemas.microsoft.com/office/drawing/2016/5/9/chartex" xmlns:cx4="http://schemas.microsoft.com/office/drawing/2016/5/10/chartex" xmlns:cx5="http://schemas.microsoft.com/office/drawing/2016/5/11/chartex" xmlns:cx6="http://schemas.microsoft.com/office/drawing/2016/5/12/chartex" xmlns:cx7="http://schemas.microsoft.com/office/drawing/2016/5/13/chartex" xmlns:cx8="http://schemas.microsoft.com/office/drawing/2016/5/14/chartex" xmlns:mc="http://schemas.openxmlformats.org/markup-compatibility/2006" xmlns:aink="http://schemas.microsoft.com/office/drawing/2016/ink" xmlns:am3d="http://schemas.microsoft.com/office/drawing/2017/model3d" xmlns:o="urn:schemas-microsoft-com:office:office" xmlns:r="http://schemas.openxmlformats.org/officeDocument/2006/relationships" xmlns:m="http://schemas.openxmlformats.org/officeDocument/2006/math" xmlns:v="urn:schemas-microsoft-com:vml" xmlns:wp14="http://schemas.microsoft.com/office/word/2010/wordprocessingDrawing" xmlns:wp="http://schemas.openxmlformats.org/drawingml/2006/wordprocessingDrawing" xmlns:w10="urn:schemas-microsoft-com:office:word" xmlns:w="http://schemas.openxmlformats.org/wordprocessingml/2006/main" xmlns:w14="http://schemas.microsoft.com/office/word/2010/wordml" xmlns:w15="http://schemas.microsoft.com/office/word/2012/wordml" xmlns:w16cid="http://schemas.microsoft.com/office/word/2016/wordml/cid" xmlns:w16se="http://schemas.microsoft.com/office/word/2015/wordml/symex" xmlns:wpg="http://schemas.microsoft.com/office/word/2010/wordprocessingGroup" xmlns:wpi="http://schemas.microsoft.com/office/word/2010/wordprocessingInk" xmlns:wne="http://schemas.microsoft.com/office/word/2006/wordml" xmlns:wps="http://schemas.microsoft.com/office/word/2010/wordprocessingShape" mc:Ignorable="w14 w15 w16se w16cid wp14">
   <w:abstractNum w:abstractNumId="0" w15:restartNumberingAfterBreak="0">
@@ -665,11 +1249,103 @@
       </w:rPr>
     </w:lvl>
   </w:abstractNum>
+  <w:abstractNum w:abstractNumId="2" w15:restartNumberingAfterBreak="0">
+    <w:nsid w:val="69F11B2F"/>
+    <w:multiLevelType w:val="hybridMultilevel"/>
+    <w:tmpl w:val="B12215C6"/>
+    <w:lvl w:ilvl="0" w:tplc="04090011">
+      <w:start w:val="1"/>
+      <w:numFmt w:val="decimal"/>
+      <w:lvlText w:val="%1)"/>
+      <w:lvlJc w:val="left"/>
+      <w:pPr>
+        <w:ind w:left="720" w:hanging="360"/>
+      </w:pPr>
+      <w:rPr>
+        <w:rFonts w:hint="default"/>
+      </w:rPr>
+    </w:lvl>
+    <w:lvl w:ilvl="1" w:tplc="04090019" w:tentative="1">
+      <w:start w:val="1"/>
+      <w:numFmt w:val="lowerLetter"/>
+      <w:lvlText w:val="%2."/>
+      <w:lvlJc w:val="left"/>
+      <w:pPr>
+        <w:ind w:left="1440" w:hanging="360"/>
+      </w:pPr>
+    </w:lvl>
+    <w:lvl w:ilvl="2" w:tplc="0409001B" w:tentative="1">
+      <w:start w:val="1"/>
+      <w:numFmt w:val="lowerRoman"/>
+      <w:lvlText w:val="%3."/>
+      <w:lvlJc w:val="right"/>
+      <w:pPr>
+        <w:ind w:left="2160" w:hanging="180"/>
+      </w:pPr>
+    </w:lvl>
+    <w:lvl w:ilvl="3" w:tplc="0409000F" w:tentative="1">
+      <w:start w:val="1"/>
+      <w:numFmt w:val="decimal"/>
+      <w:lvlText w:val="%4."/>
+      <w:lvlJc w:val="left"/>
+      <w:pPr>
+        <w:ind w:left="2880" w:hanging="360"/>
+      </w:pPr>
+    </w:lvl>
+    <w:lvl w:ilvl="4" w:tplc="04090019" w:tentative="1">
+      <w:start w:val="1"/>
+      <w:numFmt w:val="lowerLetter"/>
+      <w:lvlText w:val="%5."/>
+      <w:lvlJc w:val="left"/>
+      <w:pPr>
+        <w:ind w:left="3600" w:hanging="360"/>
+      </w:pPr>
+    </w:lvl>
+    <w:lvl w:ilvl="5" w:tplc="0409001B" w:tentative="1">
+      <w:start w:val="1"/>
+      <w:numFmt w:val="lowerRoman"/>
+      <w:lvlText w:val="%6."/>
+      <w:lvlJc w:val="right"/>
+      <w:pPr>
+        <w:ind w:left="4320" w:hanging="180"/>
+      </w:pPr>
+    </w:lvl>
+    <w:lvl w:ilvl="6" w:tplc="0409000F" w:tentative="1">
+      <w:start w:val="1"/>
+      <w:numFmt w:val="decimal"/>
+      <w:lvlText w:val="%7."/>
+      <w:lvlJc w:val="left"/>
+      <w:pPr>
+        <w:ind w:left="5040" w:hanging="360"/>
+      </w:pPr>
+    </w:lvl>
+    <w:lvl w:ilvl="7" w:tplc="04090019" w:tentative="1">
+      <w:start w:val="1"/>
+      <w:numFmt w:val="lowerLetter"/>
+      <w:lvlText w:val="%8."/>
+      <w:lvlJc w:val="left"/>
+      <w:pPr>
+        <w:ind w:left="5760" w:hanging="360"/>
+      </w:pPr>
+    </w:lvl>
+    <w:lvl w:ilvl="8" w:tplc="0409001B" w:tentative="1">
+      <w:start w:val="1"/>
+      <w:numFmt w:val="lowerRoman"/>
+      <w:lvlText w:val="%9."/>
+      <w:lvlJc w:val="right"/>
+      <w:pPr>
+        <w:ind w:left="6480" w:hanging="180"/>
+      </w:pPr>
+    </w:lvl>
+  </w:abstractNum>
   <w:num w:numId="1">
     <w:abstractNumId w:val="0"/>
   </w:num>
   <w:num w:numId="2">
     <w:abstractNumId w:val="1"/>
+  </w:num>
+  <w:num w:numId="3">
+    <w:abstractNumId w:val="2"/>
   </w:num>
 </w:numbering>
 </file>
@@ -1252,6 +1928,54 @@
       <w:color w:val="1F3763" w:themeColor="accent1" w:themeShade="7F"/>
     </w:rPr>
   </w:style>
+  <w:style w:type="paragraph" w:styleId="Header">
+    <w:name w:val="header"/>
+    <w:basedOn w:val="Normal"/>
+    <w:link w:val="HeaderChar"/>
+    <w:uiPriority w:val="99"/>
+    <w:unhideWhenUsed/>
+    <w:rsid w:val="0034189A"/>
+    <w:pPr>
+      <w:tabs>
+        <w:tab w:val="center" w:pos="4680"/>
+        <w:tab w:val="right" w:pos="9360"/>
+      </w:tabs>
+    </w:pPr>
+  </w:style>
+  <w:style w:type="character" w:customStyle="1" w:styleId="HeaderChar">
+    <w:name w:val="Header Char"/>
+    <w:basedOn w:val="DefaultParagraphFont"/>
+    <w:link w:val="Header"/>
+    <w:uiPriority w:val="99"/>
+    <w:rsid w:val="0034189A"/>
+    <w:rPr>
+      <w:rFonts w:ascii="Times New Roman" w:eastAsia="Times New Roman" w:hAnsi="Times New Roman" w:cs="Times New Roman"/>
+    </w:rPr>
+  </w:style>
+  <w:style w:type="paragraph" w:styleId="Footer">
+    <w:name w:val="footer"/>
+    <w:basedOn w:val="Normal"/>
+    <w:link w:val="FooterChar"/>
+    <w:uiPriority w:val="99"/>
+    <w:unhideWhenUsed/>
+    <w:rsid w:val="0034189A"/>
+    <w:pPr>
+      <w:tabs>
+        <w:tab w:val="center" w:pos="4680"/>
+        <w:tab w:val="right" w:pos="9360"/>
+      </w:tabs>
+    </w:pPr>
+  </w:style>
+  <w:style w:type="character" w:customStyle="1" w:styleId="FooterChar">
+    <w:name w:val="Footer Char"/>
+    <w:basedOn w:val="DefaultParagraphFont"/>
+    <w:link w:val="Footer"/>
+    <w:uiPriority w:val="99"/>
+    <w:rsid w:val="0034189A"/>
+    <w:rPr>
+      <w:rFonts w:ascii="Times New Roman" w:eastAsia="Times New Roman" w:hAnsi="Times New Roman" w:cs="Times New Roman"/>
+    </w:rPr>
+  </w:style>
 </w:styles>
 </file>
 

</xml_diff>